<commit_message>
Atividade Aula 24 - Lógica Fuzzy
</commit_message>
<xml_diff>
--- a/Aula_24_(04-09-2025)/Aula_24_Lógica_Fuzzy.docx
+++ b/Aula_24_(04-09-2025)/Aula_24_Lógica_Fuzzy.docx
@@ -349,28 +349,21 @@
                 <w:sz w:val="16"/>
                 <w:szCs w:val="16"/>
               </w:rPr>
-              <w:t>2</w:t>
+              <w:t>04</w:t>
             </w:r>
             <w:r>
               <w:rPr>
                 <w:sz w:val="16"/>
                 <w:szCs w:val="16"/>
               </w:rPr>
-              <w:t>7</w:t>
+              <w:t>/0</w:t>
             </w:r>
             <w:r>
               <w:rPr>
                 <w:sz w:val="16"/>
                 <w:szCs w:val="16"/>
               </w:rPr>
-              <w:t>/0</w:t>
-            </w:r>
-            <w:r>
-              <w:rPr>
-                <w:sz w:val="16"/>
-                <w:szCs w:val="16"/>
-              </w:rPr>
-              <w:t>8</w:t>
+              <w:t>9</w:t>
             </w:r>
             <w:r>
               <w:rPr>
@@ -608,7 +601,21 @@
                 <w:bCs/>
                 <w:szCs w:val="16"/>
               </w:rPr>
-              <w:t>Alan Diek da Silva Guimaraes</w:t>
+              <w:t>Alan Diek da Silva Guimar</w:t>
+            </w:r>
+            <w:r>
+              <w:rPr>
+                <w:bCs/>
+                <w:szCs w:val="16"/>
+              </w:rPr>
+              <w:t>ã</w:t>
+            </w:r>
+            <w:r>
+              <w:rPr>
+                <w:bCs/>
+                <w:szCs w:val="16"/>
+              </w:rPr>
+              <w:t>es</w:t>
             </w:r>
           </w:p>
         </w:tc>
@@ -700,13 +707,6 @@
                 <w:szCs w:val="16"/>
               </w:rPr>
             </w:pPr>
-            <w:r>
-              <w:rPr>
-                <w:bCs/>
-                <w:szCs w:val="16"/>
-              </w:rPr>
-              <w:t xml:space="preserve"> </w:t>
-            </w:r>
             <w:r>
               <w:rPr>
                 <w:bCs/>
@@ -1827,22 +1827,111 @@
                 <w:bCs/>
               </w:rPr>
             </w:pPr>
-          </w:p>
-        </w:tc>
-      </w:tr>
-      <w:tr>
-        <w:trPr>
-          <w:trHeight w:val="169"/>
-        </w:trPr>
-        <w:tc>
-          <w:tcPr>
-            <w:tcW w:w="10196" w:type="dxa"/>
-          </w:tcPr>
-          <w:p>
-            <w:pPr>
-              <w:spacing w:line="276" w:lineRule="auto"/>
-              <w:ind w:right="118"/>
-            </w:pPr>
+            <w:r>
+              <w:rPr>
+                <w:bCs/>
+              </w:rPr>
+              <w:t xml:space="preserve">Problem 3 – Trânsito </w:t>
+            </w:r>
+          </w:p>
+          <w:p>
+            <w:pPr>
+              <w:spacing w:line="276" w:lineRule="auto"/>
+              <w:ind w:right="118"/>
+              <w:rPr>
+                <w:bCs/>
+              </w:rPr>
+            </w:pPr>
+            <w:r>
+              <w:rPr>
+                <w:bCs/>
+              </w:rPr>
+              <w:t xml:space="preserve">Entradas: </w:t>
+            </w:r>
+          </w:p>
+          <w:p>
+            <w:pPr>
+              <w:spacing w:line="276" w:lineRule="auto"/>
+              <w:ind w:right="118"/>
+              <w:rPr>
+                <w:bCs/>
+              </w:rPr>
+            </w:pPr>
+            <w:r>
+              <w:rPr>
+                <w:bCs/>
+              </w:rPr>
+              <w:t xml:space="preserve">• Velocidade (0–120 km/h): Lenta, Média, Rápida </w:t>
+            </w:r>
+          </w:p>
+          <w:p>
+            <w:pPr>
+              <w:spacing w:line="276" w:lineRule="auto"/>
+              <w:ind w:right="118"/>
+              <w:rPr>
+                <w:bCs/>
+              </w:rPr>
+            </w:pPr>
+            <w:r>
+              <w:rPr>
+                <w:bCs/>
+              </w:rPr>
+              <w:t xml:space="preserve">• Visibilidade (0–100%): Ruim, Boa </w:t>
+            </w:r>
+          </w:p>
+          <w:p>
+            <w:pPr>
+              <w:spacing w:line="276" w:lineRule="auto"/>
+              <w:ind w:right="118"/>
+              <w:rPr>
+                <w:bCs/>
+              </w:rPr>
+            </w:pPr>
+          </w:p>
+          <w:p>
+            <w:pPr>
+              <w:spacing w:line="276" w:lineRule="auto"/>
+              <w:ind w:right="118"/>
+              <w:rPr>
+                <w:bCs/>
+              </w:rPr>
+            </w:pPr>
+            <w:r>
+              <w:rPr>
+                <w:bCs/>
+              </w:rPr>
+              <w:t xml:space="preserve">Saída: Risco de acidente (0–100): Baixo, Médio, Alto </w:t>
+            </w:r>
+          </w:p>
+          <w:p>
+            <w:pPr>
+              <w:spacing w:line="276" w:lineRule="auto"/>
+              <w:ind w:right="118"/>
+              <w:rPr>
+                <w:bCs/>
+              </w:rPr>
+            </w:pPr>
+            <w:r>
+              <w:rPr>
+                <w:bCs/>
+              </w:rPr>
+              <w:t xml:space="preserve">Regra única: </w:t>
+            </w:r>
+          </w:p>
+          <w:p>
+            <w:pPr>
+              <w:spacing w:line="276" w:lineRule="auto"/>
+              <w:ind w:right="118"/>
+              <w:rPr>
+                <w:bCs/>
+              </w:rPr>
+            </w:pPr>
+            <w:r>
+              <w:rPr>
+                <w:bCs/>
+              </w:rPr>
+              <w:t>• SE Velocidade é Rápida E Visibilidade é Ruim → Risco é Alto</w:t>
+            </w:r>
           </w:p>
         </w:tc>
       </w:tr>
@@ -1892,46 +1981,12 @@
                 <w:bCs/>
               </w:rPr>
             </w:pPr>
-          </w:p>
-        </w:tc>
-      </w:tr>
-      <w:tr>
-        <w:trPr>
-          <w:trHeight w:val="121"/>
-        </w:trPr>
-        <w:tc>
-          <w:tcPr>
-            <w:tcW w:w="10196" w:type="dxa"/>
-            <w:shd w:val="clear" w:color="auto" w:fill="DEEBF6"/>
-          </w:tcPr>
-          <w:p>
-            <w:pPr>
-              <w:spacing w:line="276" w:lineRule="auto"/>
-              <w:ind w:right="118"/>
-              <w:rPr>
-                <w:bCs/>
-              </w:rPr>
-            </w:pPr>
-          </w:p>
-        </w:tc>
-      </w:tr>
-      <w:tr>
-        <w:trPr>
-          <w:trHeight w:val="121"/>
-        </w:trPr>
-        <w:tc>
-          <w:tcPr>
-            <w:tcW w:w="10196" w:type="dxa"/>
-            <w:shd w:val="clear" w:color="auto" w:fill="DEEBF6"/>
-          </w:tcPr>
-          <w:p>
-            <w:pPr>
-              <w:spacing w:line="276" w:lineRule="auto"/>
-              <w:ind w:right="118"/>
-              <w:rPr>
-                <w:bCs/>
-              </w:rPr>
-            </w:pPr>
+            <w:r>
+              <w:rPr>
+                <w:bCs/>
+              </w:rPr>
+              <w:t>1. Fuzzifique Vel = 100 km/h, Vis = 40%.</w:t>
+            </w:r>
           </w:p>
         </w:tc>
       </w:tr>
@@ -1959,6 +2014,15 @@
         </w:tc>
       </w:tr>
     </w:tbl>
+    <w:p>
+      <w:pPr>
+        <w:spacing w:line="276" w:lineRule="auto"/>
+        <w:ind w:right="118"/>
+        <w:rPr>
+          <w:b/>
+        </w:rPr>
+      </w:pPr>
+    </w:p>
     <w:p>
       <w:pPr>
         <w:spacing w:line="276" w:lineRule="auto"/>
@@ -2001,6 +2065,13 @@
               <w:spacing w:line="276" w:lineRule="auto"/>
               <w:ind w:right="118"/>
             </w:pPr>
+            <w:r>
+              <w:lastRenderedPageBreak/>
+              <w:t>2. Calcule o nível de disparo da regra</w:t>
+            </w:r>
+            <w:r>
+              <w:t>.</w:t>
+            </w:r>
           </w:p>
         </w:tc>
       </w:tr>
@@ -2069,6 +2140,9 @@
               <w:spacing w:line="276" w:lineRule="auto"/>
               <w:ind w:right="118"/>
             </w:pPr>
+            <w:r>
+              <w:t>3. Corte o conjunto “Alto” nesse nível e esboce o gráfico.</w:t>
+            </w:r>
           </w:p>
         </w:tc>
       </w:tr>
@@ -2147,6 +2221,78 @@
               <w:spacing w:line="276" w:lineRule="auto"/>
               <w:ind w:right="118"/>
             </w:pPr>
+            <w:r>
+              <w:t>Problem 4 – Garrafa d’água</w:t>
+            </w:r>
+          </w:p>
+          <w:p>
+            <w:pPr>
+              <w:spacing w:line="276" w:lineRule="auto"/>
+              <w:ind w:right="118"/>
+            </w:pPr>
+            <w:r>
+              <w:t xml:space="preserve">A variável é o nível da garrafa (0–1 litro). </w:t>
+            </w:r>
+          </w:p>
+          <w:p>
+            <w:pPr>
+              <w:spacing w:line="276" w:lineRule="auto"/>
+              <w:ind w:right="118"/>
+            </w:pPr>
+            <w:r>
+              <w:t>Conjuntos:</w:t>
+            </w:r>
+          </w:p>
+          <w:p>
+            <w:pPr>
+              <w:spacing w:line="276" w:lineRule="auto"/>
+              <w:ind w:right="118"/>
+            </w:pPr>
+            <w:r>
+              <w:t xml:space="preserve">• Vazia = triângulo (0, 0, 0.7) </w:t>
+            </w:r>
+          </w:p>
+          <w:p>
+            <w:pPr>
+              <w:spacing w:line="276" w:lineRule="auto"/>
+              <w:ind w:right="118"/>
+            </w:pPr>
+            <w:r>
+              <w:t xml:space="preserve">• Cheia = triângulo (0.3, 1, 1) </w:t>
+            </w:r>
+          </w:p>
+          <w:p>
+            <w:pPr>
+              <w:spacing w:line="276" w:lineRule="auto"/>
+              <w:ind w:right="118"/>
+            </w:pPr>
+          </w:p>
+          <w:p>
+            <w:pPr>
+              <w:spacing w:line="276" w:lineRule="auto"/>
+              <w:ind w:right="118"/>
+            </w:pPr>
+            <w:r>
+              <w:t xml:space="preserve">Saída: Velocidade de enchimento (0–100 ml/s). </w:t>
+            </w:r>
+          </w:p>
+          <w:p>
+            <w:pPr>
+              <w:spacing w:line="276" w:lineRule="auto"/>
+              <w:ind w:right="118"/>
+            </w:pPr>
+            <w:r>
+              <w:t xml:space="preserve">Regras: </w:t>
+            </w:r>
+          </w:p>
+          <w:p>
+            <w:pPr>
+              <w:spacing w:line="276" w:lineRule="auto"/>
+              <w:ind w:right="118"/>
+            </w:pPr>
+            <w:r>
+              <w:t>• SE Vazia → Enchimento Rápido • SE Cheia → Enchimento Lento</w:t>
+            </w:r>
           </w:p>
         </w:tc>
       </w:tr>
@@ -2209,6 +2355,12 @@
               <w:spacing w:line="276" w:lineRule="auto"/>
               <w:ind w:right="118"/>
             </w:pPr>
+            <w:r>
+              <w:t>1. Fuzzifique 0.4 L</w:t>
+            </w:r>
+            <w:r>
+              <w:t>.</w:t>
+            </w:r>
           </w:p>
         </w:tc>
       </w:tr>
@@ -2271,6 +2423,9 @@
               <w:spacing w:line="276" w:lineRule="auto"/>
               <w:ind w:right="118"/>
             </w:pPr>
+            <w:r>
+              <w:t>2. Determine a saída agregada.</w:t>
+            </w:r>
           </w:p>
         </w:tc>
       </w:tr>
@@ -2339,6 +2494,12 @@
               <w:spacing w:line="276" w:lineRule="auto"/>
               <w:ind w:right="118"/>
             </w:pPr>
+            <w:r>
+              <w:t>3. Discuta: por que neste caso o resultado é uma combinação de Rápido e Lento</w:t>
+            </w:r>
+            <w:r>
+              <w:t>?</w:t>
+            </w:r>
           </w:p>
         </w:tc>
       </w:tr>
@@ -4074,7 +4235,6 @@
   <w:style w:type="character" w:default="1" w:styleId="Fontepargpadro">
     <w:name w:val="Default Paragraph Font"/>
     <w:uiPriority w:val="1"/>
-    <w:semiHidden/>
     <w:unhideWhenUsed/>
   </w:style>
   <w:style w:type="table" w:default="1" w:styleId="Tabelanormal">
@@ -4592,11 +4752,12 @@
 </file>
 
 <file path=customXml/item1.xml><?xml version="1.0" encoding="utf-8"?>
-<p:properties xmlns:p="http://schemas.microsoft.com/office/2006/metadata/properties" xmlns:xsi="http://www.w3.org/2001/XMLSchema-instance" xmlns:pc="http://schemas.microsoft.com/office/infopath/2007/PartnerControls">
-  <documentManagement>
-    <_activity xmlns="fd8f4a4f-6408-4960-af95-3f98ea0cecb5" xsi:nil="true"/>
-  </documentManagement>
-</p:properties>
+<?mso-contentType ?>
+<FormTemplates xmlns="http://schemas.microsoft.com/sharepoint/v3/contenttype/forms">
+  <Display>DocumentLibraryForm</Display>
+  <Edit>DocumentLibraryForm</Edit>
+  <New>DocumentLibraryForm</New>
+</FormTemplates>
 </file>
 
 <file path=customXml/item2.xml><?xml version="1.0" encoding="utf-8"?>
@@ -4794,20 +4955,17 @@
 </file>
 
 <file path=customXml/item3.xml><?xml version="1.0" encoding="utf-8"?>
-<?mso-contentType ?>
-<FormTemplates xmlns="http://schemas.microsoft.com/sharepoint/v3/contenttype/forms">
-  <Display>DocumentLibraryForm</Display>
-  <Edit>DocumentLibraryForm</Edit>
-  <New>DocumentLibraryForm</New>
-</FormTemplates>
+<p:properties xmlns:p="http://schemas.microsoft.com/office/2006/metadata/properties" xmlns:xsi="http://www.w3.org/2001/XMLSchema-instance" xmlns:pc="http://schemas.microsoft.com/office/infopath/2007/PartnerControls">
+  <documentManagement>
+    <_activity xmlns="fd8f4a4f-6408-4960-af95-3f98ea0cecb5" xsi:nil="true"/>
+  </documentManagement>
+</p:properties>
 </file>
 
 <file path=customXml/itemProps1.xml><?xml version="1.0" encoding="utf-8"?>
-<ds:datastoreItem xmlns:ds="http://schemas.openxmlformats.org/officeDocument/2006/customXml" ds:itemID="{A33E2534-233C-49EF-B756-FBE5BBBBDBC1}">
+<ds:datastoreItem xmlns:ds="http://schemas.openxmlformats.org/officeDocument/2006/customXml" ds:itemID="{B821EFD9-F0B0-4F15-A721-B742481C3803}">
   <ds:schemaRefs>
-    <ds:schemaRef ds:uri="http://schemas.microsoft.com/office/2006/metadata/properties"/>
-    <ds:schemaRef ds:uri="http://schemas.microsoft.com/office/infopath/2007/PartnerControls"/>
-    <ds:schemaRef ds:uri="fd8f4a4f-6408-4960-af95-3f98ea0cecb5"/>
+    <ds:schemaRef ds:uri="http://schemas.microsoft.com/sharepoint/v3/contenttype/forms"/>
   </ds:schemaRefs>
 </ds:datastoreItem>
 </file>
@@ -4831,9 +4989,11 @@
 </file>
 
 <file path=customXml/itemProps3.xml><?xml version="1.0" encoding="utf-8"?>
-<ds:datastoreItem xmlns:ds="http://schemas.openxmlformats.org/officeDocument/2006/customXml" ds:itemID="{B821EFD9-F0B0-4F15-A721-B742481C3803}">
+<ds:datastoreItem xmlns:ds="http://schemas.openxmlformats.org/officeDocument/2006/customXml" ds:itemID="{A33E2534-233C-49EF-B756-FBE5BBBBDBC1}">
   <ds:schemaRefs>
-    <ds:schemaRef ds:uri="http://schemas.microsoft.com/sharepoint/v3/contenttype/forms"/>
+    <ds:schemaRef ds:uri="http://schemas.microsoft.com/office/2006/metadata/properties"/>
+    <ds:schemaRef ds:uri="http://schemas.microsoft.com/office/infopath/2007/PartnerControls"/>
+    <ds:schemaRef ds:uri="fd8f4a4f-6408-4960-af95-3f98ea0cecb5"/>
   </ds:schemaRefs>
 </ds:datastoreItem>
 </file>
</xml_diff>